<commit_message>
add simple add facile
</commit_message>
<xml_diff>
--- a/readme.docx
+++ b/readme.docx
@@ -216,7 +216,7 @@
     <w:p>
       <w:pPr>
         <w:rPr>
-          <w:rFonts w:eastAsiaTheme="minorHAnsi" w:hint="eastAsia"/>
+          <w:rFonts w:eastAsiaTheme="minorHAnsi"/>
           <w:sz w:val="48"/>
           <w:szCs w:val="48"/>
         </w:rPr>
@@ -228,6 +228,14 @@
           <w:szCs w:val="48"/>
         </w:rPr>
         <w:t>多云转小雨，今天学习了分支管理，创建一个dev分支。</w:t>
+      </w:r>
+      <w:r>
+        <w:rPr>
+          <w:rFonts w:eastAsiaTheme="minorHAnsi" w:hint="eastAsia"/>
+          <w:sz w:val="48"/>
+          <w:szCs w:val="48"/>
+        </w:rPr>
+        <w:t>使用Git创建分支简单有便捷。</w:t>
       </w:r>
     </w:p>
     <w:sectPr>

</xml_diff>